<commit_message>
Added papers re back pain beliefs, back pain and scoli, beliefs about imaging
</commit_message>
<xml_diff>
--- a/References/BackPainSurvey.docx
+++ b/References/BackPainSurvey.docx
@@ -59,10 +59,152 @@
       <w:r>
         <w:t>, no stats though</w:t>
       </w:r>
+      <w:r>
+        <w:t>)</w:t>
+      </w:r>
+    </w:p>
+    <w:p>
+      <w:pPr>
+        <w:rPr>
+          <w:b/>
+        </w:rPr>
+      </w:pPr>
+      <w:r>
+        <w:rPr>
+          <w:b/>
+        </w:rPr>
+        <w:t>Hoy2010 – The Epidemiology of low back pain:</w:t>
+      </w:r>
+    </w:p>
+    <w:p>
+      <w:pPr>
+        <w:pStyle w:val="ListParagraph"/>
+        <w:numPr>
+          <w:ilvl w:val="0"/>
+          <w:numId w:val="2"/>
+        </w:numPr>
+        <w:rPr>
+          <w:b/>
+        </w:rPr>
+      </w:pPr>
+      <w:r>
+        <w:t>Provides a review of several studies on the epidemiology of low back pain discussing mainly prevalence, incidence, duration, recurrence, remission, and causes.</w:t>
+      </w:r>
+    </w:p>
+    <w:p>
+      <w:pPr>
+        <w:pStyle w:val="ListParagraph"/>
+        <w:numPr>
+          <w:ilvl w:val="0"/>
+          <w:numId w:val="2"/>
+        </w:numPr>
+        <w:rPr>
+          <w:b/>
+        </w:rPr>
+      </w:pPr>
+      <w:r>
+        <w:t xml:space="preserve">Discusses the difficulties of estimating incidence due to the heterogeneity of other studies. Most studies identify back pain by point incidence or one-year incidence. Most do not specify a minimum duration for classification, but a few require at least one day. The nature of the pain is often not rigorously studied either; some studies deal with the </w:t>
+      </w:r>
+      <w:r>
+        <w:t xml:space="preserve">lower </w:t>
+      </w:r>
+      <w:r>
+        <w:t xml:space="preserve">back, some </w:t>
+      </w:r>
+      <w:r>
+        <w:t>focus on the lumbar region</w:t>
+      </w:r>
+      <w:r>
+        <w:t>, and some with the area between the 12</w:t>
+      </w:r>
+      <w:r>
+        <w:rPr>
+          <w:vertAlign w:val="superscript"/>
+        </w:rPr>
+        <w:t>th</w:t>
+      </w:r>
+      <w:r>
+        <w:t xml:space="preserve"> rib and the inferior gluteal folds.</w:t>
+      </w:r>
+    </w:p>
+    <w:p>
+      <w:pPr>
+        <w:pStyle w:val="ListParagraph"/>
+        <w:numPr>
+          <w:ilvl w:val="0"/>
+          <w:numId w:val="2"/>
+        </w:numPr>
+        <w:rPr>
+          <w:b/>
+        </w:rPr>
+      </w:pPr>
+      <w:r>
+        <w:t>Remission is also difficult to estimate due to a lack of consistent definition. Back pain being as common as it is, it is rare for an individual to have one episode with no recurrence ever; it is more a question of how long before recurrence. Recurrence tends to be worse than prior episodes, and people often have pain or disability between what are considered episodes.</w:t>
+      </w:r>
+    </w:p>
+    <w:p>
+      <w:pPr>
+        <w:pStyle w:val="ListParagraph"/>
+        <w:numPr>
+          <w:ilvl w:val="0"/>
+          <w:numId w:val="2"/>
+        </w:numPr>
+        <w:rPr>
+          <w:b/>
+        </w:rPr>
+      </w:pPr>
+      <w:r>
+        <w:t>Recurrence is common, associated with longer work disability, and predicted by LBP episodes within the last 12 months.</w:t>
+      </w:r>
+    </w:p>
+    <w:p>
+      <w:pPr>
+        <w:pStyle w:val="ListParagraph"/>
+        <w:numPr>
+          <w:ilvl w:val="0"/>
+          <w:numId w:val="2"/>
+        </w:numPr>
+      </w:pPr>
+      <w:r>
+        <w:t>Causes of LBP are often</w:t>
+      </w:r>
+      <w:r>
+        <w:t xml:space="preserve"> unclear, with 5-15% attributable to a specific cause. Relationships have been demonstrated between</w:t>
+      </w:r>
+      <w:r>
+        <w:t xml:space="preserve"> LPB and certain risk factors, including: age, possibly gender, education, weight, manual labor, and significantly with psychosocial factors such as job dissatisfaction, monotonous work, stress, poor workplace relations.</w:t>
+      </w:r>
+    </w:p>
+    <w:p>
+      <w:pPr>
+        <w:pStyle w:val="ListParagraph"/>
+        <w:numPr>
+          <w:ilvl w:val="0"/>
+          <w:numId w:val="2"/>
+        </w:numPr>
+      </w:pPr>
+      <w:r>
+        <w:t xml:space="preserve">Cites studies which estimate the </w:t>
+      </w:r>
+      <w:r>
+        <w:t xml:space="preserve">direct health care </w:t>
+      </w:r>
+      <w:r>
+        <w:t xml:space="preserve">cost of LBP in the USA as ~$90B in 1998 and around $10-15B in the UK </w:t>
+      </w:r>
+      <w:r>
+        <w:t xml:space="preserve">(2000) </w:t>
+      </w:r>
+      <w:r>
+        <w:t>and Australia</w:t>
+      </w:r>
+      <w:r>
+        <w:t xml:space="preserve"> (2001)</w:t>
+      </w:r>
       <w:bookmarkStart w:id="0" w:name="_GoBack"/>
       <w:bookmarkEnd w:id="0"/>
       <w:r>
-        <w:t>)</w:t>
+        <w:t>.</w:t>
       </w:r>
     </w:p>
     <w:sectPr>
@@ -190,8 +332,124 @@
       </w:rPr>
     </w:lvl>
   </w:abstractNum>
+  <w:abstractNum w:abstractNumId="1" w15:restartNumberingAfterBreak="0">
+    <w:nsid w:val="36E102C0"/>
+    <w:multiLevelType w:val="hybridMultilevel"/>
+    <w:tmpl w:val="415E33CA"/>
+    <w:lvl w:ilvl="0" w:tplc="04090001">
+      <w:start w:val="1"/>
+      <w:numFmt w:val="bullet"/>
+      <w:lvlText w:val=""/>
+      <w:lvlJc w:val="left"/>
+      <w:pPr>
+        <w:ind w:left="720" w:hanging="360"/>
+      </w:pPr>
+      <w:rPr>
+        <w:rFonts w:ascii="Symbol" w:hAnsi="Symbol" w:hint="default"/>
+      </w:rPr>
+    </w:lvl>
+    <w:lvl w:ilvl="1" w:tplc="04090003" w:tentative="1">
+      <w:start w:val="1"/>
+      <w:numFmt w:val="bullet"/>
+      <w:lvlText w:val="o"/>
+      <w:lvlJc w:val="left"/>
+      <w:pPr>
+        <w:ind w:left="1440" w:hanging="360"/>
+      </w:pPr>
+      <w:rPr>
+        <w:rFonts w:ascii="Courier New" w:hAnsi="Courier New" w:cs="Courier New" w:hint="default"/>
+      </w:rPr>
+    </w:lvl>
+    <w:lvl w:ilvl="2" w:tplc="04090005" w:tentative="1">
+      <w:start w:val="1"/>
+      <w:numFmt w:val="bullet"/>
+      <w:lvlText w:val=""/>
+      <w:lvlJc w:val="left"/>
+      <w:pPr>
+        <w:ind w:left="2160" w:hanging="360"/>
+      </w:pPr>
+      <w:rPr>
+        <w:rFonts w:ascii="Wingdings" w:hAnsi="Wingdings" w:hint="default"/>
+      </w:rPr>
+    </w:lvl>
+    <w:lvl w:ilvl="3" w:tplc="04090001" w:tentative="1">
+      <w:start w:val="1"/>
+      <w:numFmt w:val="bullet"/>
+      <w:lvlText w:val=""/>
+      <w:lvlJc w:val="left"/>
+      <w:pPr>
+        <w:ind w:left="2880" w:hanging="360"/>
+      </w:pPr>
+      <w:rPr>
+        <w:rFonts w:ascii="Symbol" w:hAnsi="Symbol" w:hint="default"/>
+      </w:rPr>
+    </w:lvl>
+    <w:lvl w:ilvl="4" w:tplc="04090003" w:tentative="1">
+      <w:start w:val="1"/>
+      <w:numFmt w:val="bullet"/>
+      <w:lvlText w:val="o"/>
+      <w:lvlJc w:val="left"/>
+      <w:pPr>
+        <w:ind w:left="3600" w:hanging="360"/>
+      </w:pPr>
+      <w:rPr>
+        <w:rFonts w:ascii="Courier New" w:hAnsi="Courier New" w:cs="Courier New" w:hint="default"/>
+      </w:rPr>
+    </w:lvl>
+    <w:lvl w:ilvl="5" w:tplc="04090005" w:tentative="1">
+      <w:start w:val="1"/>
+      <w:numFmt w:val="bullet"/>
+      <w:lvlText w:val=""/>
+      <w:lvlJc w:val="left"/>
+      <w:pPr>
+        <w:ind w:left="4320" w:hanging="360"/>
+      </w:pPr>
+      <w:rPr>
+        <w:rFonts w:ascii="Wingdings" w:hAnsi="Wingdings" w:hint="default"/>
+      </w:rPr>
+    </w:lvl>
+    <w:lvl w:ilvl="6" w:tplc="04090001" w:tentative="1">
+      <w:start w:val="1"/>
+      <w:numFmt w:val="bullet"/>
+      <w:lvlText w:val=""/>
+      <w:lvlJc w:val="left"/>
+      <w:pPr>
+        <w:ind w:left="5040" w:hanging="360"/>
+      </w:pPr>
+      <w:rPr>
+        <w:rFonts w:ascii="Symbol" w:hAnsi="Symbol" w:hint="default"/>
+      </w:rPr>
+    </w:lvl>
+    <w:lvl w:ilvl="7" w:tplc="04090003" w:tentative="1">
+      <w:start w:val="1"/>
+      <w:numFmt w:val="bullet"/>
+      <w:lvlText w:val="o"/>
+      <w:lvlJc w:val="left"/>
+      <w:pPr>
+        <w:ind w:left="5760" w:hanging="360"/>
+      </w:pPr>
+      <w:rPr>
+        <w:rFonts w:ascii="Courier New" w:hAnsi="Courier New" w:cs="Courier New" w:hint="default"/>
+      </w:rPr>
+    </w:lvl>
+    <w:lvl w:ilvl="8" w:tplc="04090005" w:tentative="1">
+      <w:start w:val="1"/>
+      <w:numFmt w:val="bullet"/>
+      <w:lvlText w:val=""/>
+      <w:lvlJc w:val="left"/>
+      <w:pPr>
+        <w:ind w:left="6480" w:hanging="360"/>
+      </w:pPr>
+      <w:rPr>
+        <w:rFonts w:ascii="Wingdings" w:hAnsi="Wingdings" w:hint="default"/>
+      </w:rPr>
+    </w:lvl>
+  </w:abstractNum>
   <w:num w:numId="1">
     <w:abstractNumId w:val="0"/>
+  </w:num>
+  <w:num w:numId="2">
+    <w:abstractNumId w:val="1"/>
   </w:num>
 </w:numbering>
 </file>

</xml_diff>